<commit_message>
eCarRent vision document is updated.
</commit_message>
<xml_diff>
--- a/eCarRent_VOPC_and_Collaboration_Diagrams.docx
+++ b/eCarRent_VOPC_and_Collaboration_Diagrams.docx
@@ -327,25 +327,7 @@
           <w:sz w:val="36"/>
           <w:szCs w:val="36"/>
         </w:rPr>
-        <w:t xml:space="preserve">5. </w:t>
-      </w:r>
-      <w:proofErr w:type="spellStart"/>
-      <w:r>
-        <w:rPr>
-          <w:rFonts w:ascii="Times New Roman" w:eastAsia="Times New Roman" w:hAnsi="Times New Roman" w:cs="Times New Roman"/>
-          <w:sz w:val="36"/>
-          <w:szCs w:val="36"/>
-        </w:rPr>
-        <w:t>Yosief</w:t>
-      </w:r>
-      <w:proofErr w:type="spellEnd"/>
-      <w:r>
-        <w:rPr>
-          <w:rFonts w:ascii="Times New Roman" w:eastAsia="Times New Roman" w:hAnsi="Times New Roman" w:cs="Times New Roman"/>
-          <w:sz w:val="36"/>
-          <w:szCs w:val="36"/>
-        </w:rPr>
-        <w:t xml:space="preserve"> Teklemariam ID: 109633 </w:t>
+        <w:t xml:space="preserve">5. Yosief Teklemariam ID: 109633 </w:t>
       </w:r>
     </w:p>
     <w:p>
@@ -698,8 +680,6 @@
         </w:rPr>
         <w:t xml:space="preserve"> </w:t>
       </w:r>
-      <w:bookmarkStart w:id="0" w:name="_GoBack"/>
-      <w:bookmarkEnd w:id="0"/>
     </w:p>
     <w:p>
       <w:r>
@@ -816,129 +796,9 @@
       <w:r>
         <w:t xml:space="preserve"> </w:t>
       </w:r>
-    </w:p>
-    <w:p>
-      <w:r>
-        <w:t xml:space="preserve"> </w:t>
-      </w:r>
-    </w:p>
-    <w:p>
-      <w:r>
-        <w:lastRenderedPageBreak/>
-        <w:t xml:space="preserve"> </w:t>
-      </w:r>
-    </w:p>
-    <w:p>
-      <w:r>
-        <w:t xml:space="preserve"> </w:t>
-      </w:r>
-    </w:p>
-    <w:p>
-      <w:r>
-        <w:t xml:space="preserve"> </w:t>
-      </w:r>
-    </w:p>
-    <w:p>
-      <w:r>
-        <w:t xml:space="preserve"> </w:t>
-      </w:r>
-    </w:p>
-    <w:p>
-      <w:r>
-        <w:t xml:space="preserve"> </w:t>
-      </w:r>
-    </w:p>
-    <w:p>
-      <w:r>
-        <w:t xml:space="preserve"> </w:t>
-      </w:r>
-    </w:p>
-    <w:p>
-      <w:r>
-        <w:t xml:space="preserve"> </w:t>
-      </w:r>
-    </w:p>
-    <w:p>
-      <w:r>
-        <w:t xml:space="preserve"> </w:t>
-      </w:r>
-    </w:p>
-    <w:p>
-      <w:r>
-        <w:t xml:space="preserve"> </w:t>
-      </w:r>
-    </w:p>
-    <w:p>
-      <w:r>
-        <w:t xml:space="preserve"> </w:t>
-      </w:r>
-    </w:p>
-    <w:p>
-      <w:r>
-        <w:t xml:space="preserve"> </w:t>
-      </w:r>
-    </w:p>
-    <w:p>
-      <w:r>
-        <w:t xml:space="preserve"> </w:t>
-      </w:r>
-    </w:p>
-    <w:p>
-      <w:r>
-        <w:t xml:space="preserve"> </w:t>
-      </w:r>
-    </w:p>
-    <w:p>
-      <w:r>
-        <w:t xml:space="preserve"> </w:t>
-      </w:r>
-    </w:p>
-    <w:p>
-      <w:r>
-        <w:t xml:space="preserve"> </w:t>
-      </w:r>
-    </w:p>
-    <w:p>
-      <w:r>
-        <w:t xml:space="preserve"> </w:t>
-      </w:r>
-    </w:p>
-    <w:p>
-      <w:r>
-        <w:t xml:space="preserve"> </w:t>
-      </w:r>
-    </w:p>
-    <w:p>
-      <w:r>
-        <w:t xml:space="preserve"> </w:t>
-      </w:r>
-    </w:p>
-    <w:p>
-      <w:r>
-        <w:t xml:space="preserve"> </w:t>
-      </w:r>
-    </w:p>
-    <w:p>
-      <w:r>
-        <w:t xml:space="preserve"> </w:t>
-      </w:r>
-    </w:p>
-    <w:p>
-      <w:r>
-        <w:t xml:space="preserve"> </w:t>
-      </w:r>
-    </w:p>
-    <w:p>
-      <w:r>
-        <w:t xml:space="preserve"> </w:t>
-      </w:r>
-    </w:p>
-    <w:p>
-      <w:r>
-        <w:t xml:space="preserve"> </w:t>
-      </w:r>
-    </w:p>
-    <w:p/>
+      <w:bookmarkStart w:id="0" w:name="_GoBack"/>
+      <w:bookmarkEnd w:id="0"/>
+    </w:p>
     <w:sectPr>
       <w:headerReference w:type="default" r:id="rId11"/>
       <w:pgSz w:w="12240" w:h="15840"/>
@@ -1200,7 +1060,7 @@
       </w:pPr>
     </w:pPrDefault>
   </w:docDefaults>
-  <w:latentStyles w:defLockedState="0" w:defUIPriority="99" w:defSemiHidden="0" w:defUnhideWhenUsed="0" w:defQFormat="0" w:count="376">
+  <w:latentStyles w:defLockedState="0" w:defUIPriority="99" w:defSemiHidden="0" w:defUnhideWhenUsed="0" w:defQFormat="0" w:count="375">
     <w:lsdException w:name="Normal" w:uiPriority="0" w:qFormat="1"/>
     <w:lsdException w:name="heading 1" w:uiPriority="9" w:qFormat="1"/>
     <w:lsdException w:name="heading 2" w:semiHidden="1" w:uiPriority="9" w:unhideWhenUsed="1" w:qFormat="1"/>
@@ -1576,7 +1436,6 @@
     <w:lsdException w:name="Smart Hyperlink" w:semiHidden="1" w:unhideWhenUsed="1"/>
     <w:lsdException w:name="Hashtag" w:semiHidden="1" w:unhideWhenUsed="1"/>
     <w:lsdException w:name="Unresolved Mention" w:semiHidden="1" w:unhideWhenUsed="1"/>
-    <w:lsdException w:name="Smart Link" w:semiHidden="1" w:unhideWhenUsed="1"/>
   </w:latentStyles>
   <w:style w:type="paragraph" w:default="1" w:styleId="Normal">
     <w:name w:val="Normal"/>

</xml_diff>